<commit_message>
Added structure spawning and editing
</commit_message>
<xml_diff>
--- a/Project Documents/Diary Sheets/Weekly Log 27-Nov-24.docx
+++ b/Project Documents/Diary Sheets/Weekly Log 27-Nov-24.docx
@@ -189,15 +189,15 @@
                 <w:sz w:val="24"/>
                 <w:szCs w:val="24"/>
               </w:rPr>
-              <w:t>2024-11-2</w:t>
-            </w:r>
-            <w:r>
-              <w:rPr>
-                <w:rFonts w:eastAsia="Times New Roman" w:cs="Calibri" w:cstheme="majorHAnsi"/>
-                <w:sz w:val="24"/>
-                <w:szCs w:val="24"/>
-              </w:rPr>
-              <w:t>9</w:t>
+              <w:t>2024-11-</w:t>
+            </w:r>
+            <w:r>
+              <w:rPr>
+                <w:rFonts w:eastAsia="Times New Roman" w:cs="Calibri" w:cstheme="majorHAnsi"/>
+                <w:sz w:val="24"/>
+                <w:szCs w:val="24"/>
+              </w:rPr>
+              <w:t>03</w:t>
             </w:r>
           </w:p>
         </w:tc>
@@ -365,7 +365,12 @@
               </w:rPr>
             </w:pPr>
             <w:r>
-              <w:rPr/>
+              <w:rPr>
+                <w:rFonts w:eastAsia="Times New Roman" w:cs="Calibri" w:cstheme="majorHAnsi"/>
+                <w:sz w:val="24"/>
+                <w:szCs w:val="24"/>
+              </w:rPr>
+              <w:t>Added ability to save and load map data.</w:t>
             </w:r>
           </w:p>
         </w:tc>
@@ -400,6 +405,7 @@
                 <w:sz w:val="24"/>
                 <w:szCs w:val="24"/>
               </w:rPr>
+              <w:t>Added structure spawning.</w:t>
             </w:r>
           </w:p>
         </w:tc>
@@ -434,6 +440,7 @@
                 <w:sz w:val="24"/>
                 <w:szCs w:val="24"/>
               </w:rPr>
+              <w:t>Added basic editing of structures.</w:t>
             </w:r>
           </w:p>
         </w:tc>
@@ -742,7 +749,11 @@
               </w:rPr>
             </w:pPr>
             <w:r>
-              <w:rPr/>
+              <w:rPr>
+                <w:rFonts w:eastAsia="Times New Roman" w:cs="Calibri" w:cstheme="majorHAnsi"/>
+                <w:sz w:val="24"/>
+                <w:szCs w:val="24"/>
+              </w:rPr>
             </w:r>
           </w:p>
         </w:tc>
@@ -772,7 +783,11 @@
               </w:rPr>
             </w:pPr>
             <w:r>
-              <w:rPr/>
+              <w:rPr>
+                <w:rFonts w:eastAsia="Times New Roman" w:cs="Calibri" w:cstheme="majorHAnsi"/>
+                <w:sz w:val="24"/>
+                <w:szCs w:val="24"/>
+              </w:rPr>
             </w:r>
           </w:p>
         </w:tc>

</xml_diff>